<commit_message>
Added details for 11/01/2018
</commit_message>
<xml_diff>
--- a/documents/Tutorial.docx
+++ b/documents/Tutorial.docx
@@ -4,7 +4,24 @@
   <w:body>
     <w:p>
       <w:r>
-        <w:t>Convert Java Project to Maven Project in Eclipse:</w:t>
+        <w:rPr>
+          <w:b/>
+        </w:rPr>
+        <w:t xml:space="preserve">Convert </w:t>
+      </w:r>
+      <w:proofErr w:type="spellStart"/>
+      <w:r>
+        <w:rPr>
+          <w:b/>
+        </w:rPr>
+        <w:t>Gradle</w:t>
+      </w:r>
+      <w:proofErr w:type="spellEnd"/>
+      <w:r>
+        <w:rPr>
+          <w:b/>
+        </w:rPr>
+        <w:t xml:space="preserve"> Project to Maven Project in Eclipse</w:t>
       </w:r>
     </w:p>
     <w:p>
@@ -105,8 +122,6 @@
       <w:r>
         <w:t>Click Ok.</w:t>
       </w:r>
-      <w:bookmarkStart w:id="0" w:name="_GoBack"/>
-      <w:bookmarkEnd w:id="0"/>
     </w:p>
     <w:p>
       <w:pPr>
@@ -158,7 +173,963 @@
         </w:drawing>
       </w:r>
     </w:p>
-    <w:p/>
+    <w:p>
+      <w:pPr>
+        <w:pStyle w:val="ListParagraph"/>
+      </w:pPr>
+    </w:p>
+    <w:p>
+      <w:pPr>
+        <w:pStyle w:val="ListParagraph"/>
+        <w:numPr>
+          <w:ilvl w:val="0"/>
+          <w:numId w:val="1"/>
+        </w:numPr>
+      </w:pPr>
+      <w:r>
+        <w:t>Remove entry &lt;</w:t>
+      </w:r>
+      <w:proofErr w:type="spellStart"/>
+      <w:r>
+        <w:t>classpathentry</w:t>
+      </w:r>
+      <w:proofErr w:type="spellEnd"/>
+      <w:r>
+        <w:t xml:space="preserve"> kind="con" path="</w:t>
+      </w:r>
+      <w:proofErr w:type="spellStart"/>
+      <w:r>
+        <w:t>org.eclipse.buildship.core.gradleclasspathcontainer</w:t>
+      </w:r>
+      <w:proofErr w:type="spellEnd"/>
+      <w:r>
+        <w:t>"/&gt; from the file .</w:t>
+      </w:r>
+      <w:proofErr w:type="spellStart"/>
+      <w:r>
+        <w:t>classpath</w:t>
+      </w:r>
+      <w:proofErr w:type="spellEnd"/>
+      <w:r>
+        <w:t xml:space="preserve"> for the project.</w:t>
+      </w:r>
+    </w:p>
+    <w:p>
+      <w:pPr>
+        <w:pStyle w:val="ListParagraph"/>
+      </w:pPr>
+      <w:r>
+        <w:rPr>
+          <w:noProof/>
+        </w:rPr>
+        <w:lastRenderedPageBreak/>
+        <w:drawing>
+          <wp:inline distT="0" distB="0" distL="0" distR="0" wp14:anchorId="5D56D917" wp14:editId="67D33E0A">
+            <wp:extent cx="4972050" cy="3028950"/>
+            <wp:effectExtent l="0" t="0" r="0" b="0"/>
+            <wp:docPr id="5" name="Picture 5"/>
+            <wp:cNvGraphicFramePr>
+              <a:graphicFrameLocks xmlns:a="http://schemas.openxmlformats.org/drawingml/2006/main" noChangeAspect="1"/>
+            </wp:cNvGraphicFramePr>
+            <a:graphic xmlns:a="http://schemas.openxmlformats.org/drawingml/2006/main">
+              <a:graphicData uri="http://schemas.openxmlformats.org/drawingml/2006/picture">
+                <pic:pic xmlns:pic="http://schemas.openxmlformats.org/drawingml/2006/picture">
+                  <pic:nvPicPr>
+                    <pic:cNvPr id="0" name="Picture 1"/>
+                    <pic:cNvPicPr>
+                      <a:picLocks noChangeAspect="1" noChangeArrowheads="1"/>
+                    </pic:cNvPicPr>
+                  </pic:nvPicPr>
+                  <pic:blipFill>
+                    <a:blip r:embed="rId7">
+                      <a:extLst>
+                        <a:ext uri="{28A0092B-C50C-407E-A947-70E740481C1C}">
+                          <a14:useLocalDpi xmlns:a14="http://schemas.microsoft.com/office/drawing/2010/main" val="0"/>
+                        </a:ext>
+                      </a:extLst>
+                    </a:blip>
+                    <a:srcRect/>
+                    <a:stretch>
+                      <a:fillRect/>
+                    </a:stretch>
+                  </pic:blipFill>
+                  <pic:spPr bwMode="auto">
+                    <a:xfrm>
+                      <a:off x="0" y="0"/>
+                      <a:ext cx="4972050" cy="3028950"/>
+                    </a:xfrm>
+                    <a:prstGeom prst="rect">
+                      <a:avLst/>
+                    </a:prstGeom>
+                    <a:noFill/>
+                    <a:ln>
+                      <a:noFill/>
+                    </a:ln>
+                  </pic:spPr>
+                </pic:pic>
+              </a:graphicData>
+            </a:graphic>
+          </wp:inline>
+        </w:drawing>
+      </w:r>
+    </w:p>
+    <w:p>
+      <w:pPr>
+        <w:pStyle w:val="ListParagraph"/>
+        <w:numPr>
+          <w:ilvl w:val="0"/>
+          <w:numId w:val="1"/>
+        </w:numPr>
+      </w:pPr>
+      <w:r>
+        <w:t>Click Finish.</w:t>
+      </w:r>
+    </w:p>
+    <w:p>
+      <w:pPr>
+        <w:pStyle w:val="ListParagraph"/>
+        <w:numPr>
+          <w:ilvl w:val="0"/>
+          <w:numId w:val="1"/>
+        </w:numPr>
+      </w:pPr>
+      <w:r>
+        <w:t>This creates file pom.xml inside the root of the project.</w:t>
+      </w:r>
+    </w:p>
+    <w:p>
+      <w:pPr>
+        <w:rPr>
+          <w:b/>
+        </w:rPr>
+      </w:pPr>
+      <w:r>
+        <w:rPr>
+          <w:b/>
+        </w:rPr>
+        <w:t xml:space="preserve">How to fix the errors in </w:t>
+      </w:r>
+      <w:r>
+        <w:rPr>
+          <w:b/>
+        </w:rPr>
+        <w:t>maven</w:t>
+      </w:r>
+    </w:p>
+    <w:p>
+      <w:pPr>
+        <w:rPr>
+          <w:b/>
+        </w:rPr>
+      </w:pPr>
+      <w:r>
+        <w:rPr>
+          <w:b/>
+        </w:rPr>
+        <w:t>Error Description:</w:t>
+      </w:r>
+    </w:p>
+    <w:p>
+      <w:pPr>
+        <w:autoSpaceDE w:val="0"/>
+        <w:autoSpaceDN w:val="0"/>
+        <w:adjustRightInd w:val="0"/>
+        <w:spacing w:after="0" w:line="240" w:lineRule="auto"/>
+        <w:ind w:firstLine="1"/>
+      </w:pPr>
+      <w:r>
+        <w:t xml:space="preserve">Error in pom.xml </w:t>
+      </w:r>
+      <w:r>
+        <w:t>Failure to transfer org.apache.maven.plugins</w:t>
+      </w:r>
+      <w:proofErr w:type="gramStart"/>
+      <w:r>
+        <w:t>:maven</w:t>
+      </w:r>
+      <w:proofErr w:type="gramEnd"/>
+      <w:r>
+        <w:t>-surefire-plugin:pom:2.12.4 from https://repo.maven.apache.org/maven2 was cached in the local repository, resolution will not be reattempted until   the update interval of central has elapsed or updates are forced. Original error: Could not transfer artifact org.apache.maven.plugins</w:t>
+      </w:r>
+      <w:proofErr w:type="gramStart"/>
+      <w:r>
+        <w:t>:maven</w:t>
+      </w:r>
+      <w:proofErr w:type="gramEnd"/>
+      <w:r>
+        <w:t>-surefire-plugin:pom:2.12.4 from/to central (https:// repo.maven.apache.org/maven2): The operation was cancelled.</w:t>
+      </w:r>
+    </w:p>
+    <w:p>
+      <w:pPr>
+        <w:autoSpaceDE w:val="0"/>
+        <w:autoSpaceDN w:val="0"/>
+        <w:adjustRightInd w:val="0"/>
+        <w:spacing w:after="0" w:line="240" w:lineRule="auto"/>
+        <w:ind w:firstLine="1"/>
+      </w:pPr>
+    </w:p>
+    <w:p>
+      <w:pPr>
+        <w:autoSpaceDE w:val="0"/>
+        <w:autoSpaceDN w:val="0"/>
+        <w:adjustRightInd w:val="0"/>
+        <w:spacing w:after="0" w:line="240" w:lineRule="auto"/>
+        <w:ind w:firstLine="1"/>
+        <w:rPr>
+          <w:b/>
+        </w:rPr>
+      </w:pPr>
+      <w:r>
+        <w:rPr>
+          <w:b/>
+        </w:rPr>
+        <w:t xml:space="preserve">Solution: </w:t>
+      </w:r>
+    </w:p>
+    <w:p>
+      <w:pPr>
+        <w:autoSpaceDE w:val="0"/>
+        <w:autoSpaceDN w:val="0"/>
+        <w:adjustRightInd w:val="0"/>
+        <w:spacing w:after="0" w:line="240" w:lineRule="auto"/>
+        <w:ind w:firstLine="1"/>
+      </w:pPr>
+    </w:p>
+    <w:p>
+      <w:pPr>
+        <w:pStyle w:val="ListParagraph"/>
+        <w:numPr>
+          <w:ilvl w:val="0"/>
+          <w:numId w:val="3"/>
+        </w:numPr>
+        <w:autoSpaceDE w:val="0"/>
+        <w:autoSpaceDN w:val="0"/>
+        <w:adjustRightInd w:val="0"/>
+        <w:spacing w:after="0" w:line="240" w:lineRule="auto"/>
+      </w:pPr>
+      <w:r>
+        <w:t>Right Click the project.</w:t>
+      </w:r>
+    </w:p>
+    <w:p>
+      <w:pPr>
+        <w:pStyle w:val="ListParagraph"/>
+        <w:numPr>
+          <w:ilvl w:val="0"/>
+          <w:numId w:val="3"/>
+        </w:numPr>
+        <w:autoSpaceDE w:val="0"/>
+        <w:autoSpaceDN w:val="0"/>
+        <w:adjustRightInd w:val="0"/>
+        <w:spacing w:after="0" w:line="240" w:lineRule="auto"/>
+      </w:pPr>
+      <w:r>
+        <w:t>Click Maven &gt;&gt; Update Projects</w:t>
+      </w:r>
+    </w:p>
+    <w:p>
+      <w:pPr>
+        <w:autoSpaceDE w:val="0"/>
+        <w:autoSpaceDN w:val="0"/>
+        <w:adjustRightInd w:val="0"/>
+        <w:spacing w:after="0" w:line="240" w:lineRule="auto"/>
+        <w:ind w:firstLine="1"/>
+      </w:pPr>
+    </w:p>
+    <w:p>
+      <w:pPr>
+        <w:autoSpaceDE w:val="0"/>
+        <w:autoSpaceDN w:val="0"/>
+        <w:adjustRightInd w:val="0"/>
+        <w:spacing w:after="0" w:line="240" w:lineRule="auto"/>
+        <w:ind w:firstLine="1"/>
+      </w:pPr>
+      <w:r>
+        <w:rPr>
+          <w:noProof/>
+        </w:rPr>
+        <w:lastRenderedPageBreak/>
+        <w:drawing>
+          <wp:inline distT="0" distB="0" distL="0" distR="0">
+            <wp:extent cx="5343525" cy="2819400"/>
+            <wp:effectExtent l="0" t="0" r="9525" b="0"/>
+            <wp:docPr id="4" name="Picture 4"/>
+            <wp:cNvGraphicFramePr>
+              <a:graphicFrameLocks xmlns:a="http://schemas.openxmlformats.org/drawingml/2006/main" noChangeAspect="1"/>
+            </wp:cNvGraphicFramePr>
+            <a:graphic xmlns:a="http://schemas.openxmlformats.org/drawingml/2006/main">
+              <a:graphicData uri="http://schemas.openxmlformats.org/drawingml/2006/picture">
+                <pic:pic xmlns:pic="http://schemas.openxmlformats.org/drawingml/2006/picture">
+                  <pic:nvPicPr>
+                    <pic:cNvPr id="0" name="Picture 4"/>
+                    <pic:cNvPicPr>
+                      <a:picLocks noChangeAspect="1" noChangeArrowheads="1"/>
+                    </pic:cNvPicPr>
+                  </pic:nvPicPr>
+                  <pic:blipFill>
+                    <a:blip r:embed="rId8">
+                      <a:extLst>
+                        <a:ext uri="{28A0092B-C50C-407E-A947-70E740481C1C}">
+                          <a14:useLocalDpi xmlns:a14="http://schemas.microsoft.com/office/drawing/2010/main" val="0"/>
+                        </a:ext>
+                      </a:extLst>
+                    </a:blip>
+                    <a:srcRect/>
+                    <a:stretch>
+                      <a:fillRect/>
+                    </a:stretch>
+                  </pic:blipFill>
+                  <pic:spPr bwMode="auto">
+                    <a:xfrm>
+                      <a:off x="0" y="0"/>
+                      <a:ext cx="5343525" cy="2819400"/>
+                    </a:xfrm>
+                    <a:prstGeom prst="rect">
+                      <a:avLst/>
+                    </a:prstGeom>
+                    <a:noFill/>
+                    <a:ln>
+                      <a:noFill/>
+                    </a:ln>
+                  </pic:spPr>
+                </pic:pic>
+              </a:graphicData>
+            </a:graphic>
+          </wp:inline>
+        </w:drawing>
+      </w:r>
+    </w:p>
+    <w:p>
+      <w:pPr>
+        <w:pStyle w:val="ListParagraph"/>
+        <w:numPr>
+          <w:ilvl w:val="0"/>
+          <w:numId w:val="3"/>
+        </w:numPr>
+        <w:autoSpaceDE w:val="0"/>
+        <w:autoSpaceDN w:val="0"/>
+        <w:adjustRightInd w:val="0"/>
+        <w:spacing w:after="0" w:line="240" w:lineRule="auto"/>
+      </w:pPr>
+      <w:r>
+        <w:t>In the next window, select the project.</w:t>
+      </w:r>
+    </w:p>
+    <w:p>
+      <w:pPr>
+        <w:pStyle w:val="ListParagraph"/>
+        <w:numPr>
+          <w:ilvl w:val="0"/>
+          <w:numId w:val="3"/>
+        </w:numPr>
+        <w:autoSpaceDE w:val="0"/>
+        <w:autoSpaceDN w:val="0"/>
+        <w:adjustRightInd w:val="0"/>
+        <w:spacing w:after="0" w:line="240" w:lineRule="auto"/>
+      </w:pPr>
+      <w:r>
+        <w:t xml:space="preserve">Check the option "Force Update of Snapshots/Releases" </w:t>
+      </w:r>
+    </w:p>
+    <w:p>
+      <w:pPr>
+        <w:pStyle w:val="ListParagraph"/>
+        <w:numPr>
+          <w:ilvl w:val="0"/>
+          <w:numId w:val="3"/>
+        </w:numPr>
+        <w:autoSpaceDE w:val="0"/>
+        <w:autoSpaceDN w:val="0"/>
+        <w:adjustRightInd w:val="0"/>
+        <w:spacing w:after="0" w:line="240" w:lineRule="auto"/>
+      </w:pPr>
+      <w:r>
+        <w:t>Click "Ok"</w:t>
+      </w:r>
+    </w:p>
+    <w:p>
+      <w:r>
+        <w:rPr>
+          <w:noProof/>
+        </w:rPr>
+        <w:drawing>
+          <wp:inline distT="0" distB="0" distL="0" distR="0">
+            <wp:extent cx="5372100" cy="3162300"/>
+            <wp:effectExtent l="0" t="0" r="0" b="0"/>
+            <wp:docPr id="3" name="Picture 3"/>
+            <wp:cNvGraphicFramePr>
+              <a:graphicFrameLocks xmlns:a="http://schemas.openxmlformats.org/drawingml/2006/main" noChangeAspect="1"/>
+            </wp:cNvGraphicFramePr>
+            <a:graphic xmlns:a="http://schemas.openxmlformats.org/drawingml/2006/main">
+              <a:graphicData uri="http://schemas.openxmlformats.org/drawingml/2006/picture">
+                <pic:pic xmlns:pic="http://schemas.openxmlformats.org/drawingml/2006/picture">
+                  <pic:nvPicPr>
+                    <pic:cNvPr id="0" name="Picture 7"/>
+                    <pic:cNvPicPr>
+                      <a:picLocks noChangeAspect="1" noChangeArrowheads="1"/>
+                    </pic:cNvPicPr>
+                  </pic:nvPicPr>
+                  <pic:blipFill>
+                    <a:blip r:embed="rId9">
+                      <a:extLst>
+                        <a:ext uri="{28A0092B-C50C-407E-A947-70E740481C1C}">
+                          <a14:useLocalDpi xmlns:a14="http://schemas.microsoft.com/office/drawing/2010/main" val="0"/>
+                        </a:ext>
+                      </a:extLst>
+                    </a:blip>
+                    <a:srcRect/>
+                    <a:stretch>
+                      <a:fillRect/>
+                    </a:stretch>
+                  </pic:blipFill>
+                  <pic:spPr bwMode="auto">
+                    <a:xfrm>
+                      <a:off x="0" y="0"/>
+                      <a:ext cx="5372100" cy="3162300"/>
+                    </a:xfrm>
+                    <a:prstGeom prst="rect">
+                      <a:avLst/>
+                    </a:prstGeom>
+                    <a:noFill/>
+                    <a:ln>
+                      <a:noFill/>
+                    </a:ln>
+                  </pic:spPr>
+                </pic:pic>
+              </a:graphicData>
+            </a:graphic>
+          </wp:inline>
+        </w:drawing>
+      </w:r>
+    </w:p>
+    <w:p>
+      <w:pPr>
+        <w:pStyle w:val="ListParagraph"/>
+        <w:numPr>
+          <w:ilvl w:val="0"/>
+          <w:numId w:val="4"/>
+        </w:numPr>
+      </w:pPr>
+      <w:r>
+        <w:t>Right click the Project</w:t>
+      </w:r>
+    </w:p>
+    <w:p>
+      <w:pPr>
+        <w:pStyle w:val="ListParagraph"/>
+        <w:numPr>
+          <w:ilvl w:val="0"/>
+          <w:numId w:val="4"/>
+        </w:numPr>
+      </w:pPr>
+      <w:r>
+        <w:t>Click Run As &gt;&gt; Maven clean</w:t>
+      </w:r>
+    </w:p>
+    <w:p>
+      <w:pPr>
+        <w:pStyle w:val="ListParagraph"/>
+        <w:numPr>
+          <w:ilvl w:val="0"/>
+          <w:numId w:val="4"/>
+        </w:numPr>
+      </w:pPr>
+      <w:r>
+        <w:t xml:space="preserve">Click Run As &gt;&gt; Maven install </w:t>
+      </w:r>
+    </w:p>
+    <w:p>
+      <w:pPr>
+        <w:pStyle w:val="ListParagraph"/>
+      </w:pPr>
+      <w:r>
+        <w:rPr>
+          <w:noProof/>
+        </w:rPr>
+        <w:lastRenderedPageBreak/>
+        <w:drawing>
+          <wp:inline distT="0" distB="0" distL="0" distR="0">
+            <wp:extent cx="5019675" cy="2876550"/>
+            <wp:effectExtent l="0" t="0" r="9525" b="0"/>
+            <wp:docPr id="2" name="Picture 2"/>
+            <wp:cNvGraphicFramePr>
+              <a:graphicFrameLocks xmlns:a="http://schemas.openxmlformats.org/drawingml/2006/main" noChangeAspect="1"/>
+            </wp:cNvGraphicFramePr>
+            <a:graphic xmlns:a="http://schemas.openxmlformats.org/drawingml/2006/main">
+              <a:graphicData uri="http://schemas.openxmlformats.org/drawingml/2006/picture">
+                <pic:pic xmlns:pic="http://schemas.openxmlformats.org/drawingml/2006/picture">
+                  <pic:nvPicPr>
+                    <pic:cNvPr id="0" name="Picture 10"/>
+                    <pic:cNvPicPr>
+                      <a:picLocks noChangeAspect="1" noChangeArrowheads="1"/>
+                    </pic:cNvPicPr>
+                  </pic:nvPicPr>
+                  <pic:blipFill>
+                    <a:blip r:embed="rId10">
+                      <a:extLst>
+                        <a:ext uri="{28A0092B-C50C-407E-A947-70E740481C1C}">
+                          <a14:useLocalDpi xmlns:a14="http://schemas.microsoft.com/office/drawing/2010/main" val="0"/>
+                        </a:ext>
+                      </a:extLst>
+                    </a:blip>
+                    <a:srcRect/>
+                    <a:stretch>
+                      <a:fillRect/>
+                    </a:stretch>
+                  </pic:blipFill>
+                  <pic:spPr bwMode="auto">
+                    <a:xfrm>
+                      <a:off x="0" y="0"/>
+                      <a:ext cx="5019675" cy="2876550"/>
+                    </a:xfrm>
+                    <a:prstGeom prst="rect">
+                      <a:avLst/>
+                    </a:prstGeom>
+                    <a:noFill/>
+                    <a:ln>
+                      <a:noFill/>
+                    </a:ln>
+                  </pic:spPr>
+                </pic:pic>
+              </a:graphicData>
+            </a:graphic>
+          </wp:inline>
+        </w:drawing>
+      </w:r>
+    </w:p>
+    <w:p>
+      <w:pPr>
+        <w:pStyle w:val="ListParagraph"/>
+      </w:pPr>
+      <w:r>
+        <w:t xml:space="preserve"> </w:t>
+      </w:r>
+    </w:p>
+    <w:p>
+      <w:pPr>
+        <w:pStyle w:val="ListParagraph"/>
+      </w:pPr>
+      <w:r>
+        <w:t xml:space="preserve"> </w:t>
+      </w:r>
+    </w:p>
+    <w:p>
+      <w:pPr>
+        <w:pStyle w:val="ListParagraph"/>
+        <w:rPr>
+          <w:b/>
+        </w:rPr>
+      </w:pPr>
+      <w:r>
+        <w:rPr>
+          <w:b/>
+        </w:rPr>
+        <w:t>Error Description:</w:t>
+      </w:r>
+    </w:p>
+    <w:p>
+      <w:pPr>
+        <w:pStyle w:val="ListParagraph"/>
+      </w:pPr>
+      <w:r>
+        <w:t xml:space="preserve">Could not find or load main class </w:t>
+      </w:r>
+      <w:proofErr w:type="spellStart"/>
+      <w:r>
+        <w:t>org.codehaus.plexus.classworlds.launcher.Launcher</w:t>
+      </w:r>
+      <w:proofErr w:type="spellEnd"/>
+    </w:p>
+    <w:p>
+      <w:pPr>
+        <w:pStyle w:val="ListParagraph"/>
+        <w:rPr>
+          <w:b/>
+        </w:rPr>
+      </w:pPr>
+    </w:p>
+    <w:p>
+      <w:pPr>
+        <w:pStyle w:val="ListParagraph"/>
+        <w:rPr>
+          <w:b/>
+        </w:rPr>
+      </w:pPr>
+      <w:r>
+        <w:rPr>
+          <w:b/>
+        </w:rPr>
+        <w:t>Solution:</w:t>
+      </w:r>
+    </w:p>
+    <w:p>
+      <w:pPr>
+        <w:pStyle w:val="ListParagraph"/>
+      </w:pPr>
+      <w:r>
+        <w:t>Update the m2e plug-in of the eclipse.</w:t>
+      </w:r>
+    </w:p>
+    <w:p>
+      <w:pPr>
+        <w:pStyle w:val="ListParagraph"/>
+      </w:pPr>
+    </w:p>
+    <w:p>
+      <w:pPr>
+        <w:pStyle w:val="ListParagraph"/>
+      </w:pPr>
+      <w:r>
+        <w:t>Update maven project using command line</w:t>
+      </w:r>
+    </w:p>
+    <w:p>
+      <w:pPr>
+        <w:pStyle w:val="ListParagraph"/>
+      </w:pPr>
+      <w:proofErr w:type="spellStart"/>
+      <w:proofErr w:type="gramStart"/>
+      <w:r>
+        <w:t>mvn</w:t>
+      </w:r>
+      <w:proofErr w:type="spellEnd"/>
+      <w:proofErr w:type="gramEnd"/>
+      <w:r>
+        <w:t xml:space="preserve"> clean install -U</w:t>
+      </w:r>
+    </w:p>
+    <w:p>
+      <w:pPr>
+        <w:pStyle w:val="ListParagraph"/>
+      </w:pPr>
+    </w:p>
+    <w:p>
+      <w:pPr>
+        <w:pStyle w:val="ListParagraph"/>
+        <w:rPr>
+          <w:b/>
+        </w:rPr>
+      </w:pPr>
+      <w:r>
+        <w:rPr>
+          <w:b/>
+        </w:rPr>
+        <w:t>Error Description:</w:t>
+      </w:r>
+    </w:p>
+    <w:p>
+      <w:pPr>
+        <w:pStyle w:val="ListParagraph"/>
+      </w:pPr>
+      <w:r>
+        <w:t>Source option 1.5 is no longer supported. Use 1.6 or later</w:t>
+      </w:r>
+    </w:p>
+    <w:p>
+      <w:pPr>
+        <w:pStyle w:val="ListParagraph"/>
+      </w:pPr>
+    </w:p>
+    <w:p>
+      <w:pPr>
+        <w:pStyle w:val="ListParagraph"/>
+        <w:rPr>
+          <w:b/>
+        </w:rPr>
+      </w:pPr>
+      <w:r>
+        <w:rPr>
+          <w:b/>
+        </w:rPr>
+        <w:t>Solution:</w:t>
+      </w:r>
+    </w:p>
+    <w:p>
+      <w:pPr>
+        <w:pStyle w:val="ListParagraph"/>
+      </w:pPr>
+      <w:r>
+        <w:t>Change the compiler version of maven project</w:t>
+      </w:r>
+    </w:p>
+    <w:p>
+      <w:pPr>
+        <w:pStyle w:val="ListParagraph"/>
+        <w:ind w:left="1440"/>
+      </w:pPr>
+      <w:r>
+        <w:t>Add the below plug in to pom.xml</w:t>
+      </w:r>
+    </w:p>
+    <w:p>
+      <w:pPr>
+        <w:pStyle w:val="ListParagraph"/>
+        <w:ind w:left="1440"/>
+      </w:pPr>
+      <w:r>
+        <w:t>&lt;</w:t>
+      </w:r>
+      <w:proofErr w:type="gramStart"/>
+      <w:r>
+        <w:t>plugin</w:t>
+      </w:r>
+      <w:proofErr w:type="gramEnd"/>
+      <w:r>
+        <w:t>&gt;</w:t>
+      </w:r>
+    </w:p>
+    <w:p>
+      <w:pPr>
+        <w:pStyle w:val="ListParagraph"/>
+        <w:ind w:left="1440"/>
+      </w:pPr>
+      <w:r>
+        <w:tab/>
+        <w:t>&lt;</w:t>
+      </w:r>
+      <w:proofErr w:type="spellStart"/>
+      <w:r>
+        <w:t>groupId</w:t>
+      </w:r>
+      <w:proofErr w:type="spellEnd"/>
+      <w:r>
+        <w:t>&gt;</w:t>
+      </w:r>
+      <w:proofErr w:type="spellStart"/>
+      <w:r>
+        <w:t>org.apache.maven.plugins</w:t>
+      </w:r>
+      <w:proofErr w:type="spellEnd"/>
+      <w:r>
+        <w:t>&lt;/</w:t>
+      </w:r>
+      <w:proofErr w:type="spellStart"/>
+      <w:r>
+        <w:t>groupId</w:t>
+      </w:r>
+      <w:proofErr w:type="spellEnd"/>
+      <w:r>
+        <w:t>&gt;</w:t>
+      </w:r>
+    </w:p>
+    <w:p>
+      <w:pPr>
+        <w:pStyle w:val="ListParagraph"/>
+        <w:ind w:left="1440"/>
+      </w:pPr>
+      <w:r>
+        <w:tab/>
+        <w:t>&lt;</w:t>
+      </w:r>
+      <w:proofErr w:type="spellStart"/>
+      <w:proofErr w:type="gramStart"/>
+      <w:r>
+        <w:t>artifactId</w:t>
+      </w:r>
+      <w:proofErr w:type="spellEnd"/>
+      <w:r>
+        <w:t>&gt;</w:t>
+      </w:r>
+      <w:proofErr w:type="gramEnd"/>
+      <w:r>
+        <w:t>maven-compiler-plugin&lt;/</w:t>
+      </w:r>
+      <w:proofErr w:type="spellStart"/>
+      <w:r>
+        <w:t>artifactId</w:t>
+      </w:r>
+      <w:proofErr w:type="spellEnd"/>
+      <w:r>
+        <w:t>&gt;</w:t>
+      </w:r>
+    </w:p>
+    <w:p>
+      <w:pPr>
+        <w:pStyle w:val="ListParagraph"/>
+        <w:ind w:left="1440"/>
+      </w:pPr>
+      <w:r>
+        <w:tab/>
+        <w:t>&lt;version&gt;3.6.1&lt;/version&gt;</w:t>
+      </w:r>
+    </w:p>
+    <w:p>
+      <w:pPr>
+        <w:pStyle w:val="ListParagraph"/>
+        <w:ind w:left="1440"/>
+      </w:pPr>
+      <w:r>
+        <w:tab/>
+        <w:t>&lt;</w:t>
+      </w:r>
+      <w:proofErr w:type="gramStart"/>
+      <w:r>
+        <w:t>configuration</w:t>
+      </w:r>
+      <w:proofErr w:type="gramEnd"/>
+      <w:r>
+        <w:t>&gt;</w:t>
+      </w:r>
+    </w:p>
+    <w:p>
+      <w:pPr>
+        <w:pStyle w:val="ListParagraph"/>
+        <w:ind w:left="1440"/>
+      </w:pPr>
+      <w:r>
+        <w:tab/>
+      </w:r>
+      <w:r>
+        <w:tab/>
+        <w:t>&lt;</w:t>
+      </w:r>
+      <w:proofErr w:type="gramStart"/>
+      <w:r>
+        <w:t>source&gt;</w:t>
+      </w:r>
+      <w:proofErr w:type="gramEnd"/>
+      <w:r>
+        <w:t>1.8&lt;/source&gt;</w:t>
+      </w:r>
+    </w:p>
+    <w:p>
+      <w:pPr>
+        <w:pStyle w:val="ListParagraph"/>
+        <w:ind w:left="1440"/>
+      </w:pPr>
+      <w:r>
+        <w:tab/>
+      </w:r>
+      <w:r>
+        <w:tab/>
+        <w:t xml:space="preserve"> &lt;</w:t>
+      </w:r>
+      <w:proofErr w:type="gramStart"/>
+      <w:r>
+        <w:t>target&gt;</w:t>
+      </w:r>
+      <w:proofErr w:type="gramEnd"/>
+      <w:r>
+        <w:t>1.8&lt;/target&gt;</w:t>
+      </w:r>
+    </w:p>
+    <w:p>
+      <w:pPr>
+        <w:pStyle w:val="ListParagraph"/>
+        <w:ind w:left="1440"/>
+      </w:pPr>
+      <w:r>
+        <w:tab/>
+        <w:t>&lt;/configuration&gt;</w:t>
+      </w:r>
+    </w:p>
+    <w:p>
+      <w:pPr>
+        <w:pStyle w:val="ListParagraph"/>
+        <w:ind w:left="1440"/>
+      </w:pPr>
+      <w:r>
+        <w:t xml:space="preserve">&lt;/plugin&gt; </w:t>
+      </w:r>
+    </w:p>
+    <w:p>
+      <w:pPr>
+        <w:pStyle w:val="ListParagraph"/>
+      </w:pPr>
+      <w:proofErr w:type="gramStart"/>
+      <w:r>
+        <w:t>or</w:t>
+      </w:r>
+      <w:proofErr w:type="gramEnd"/>
+    </w:p>
+    <w:p>
+      <w:pPr>
+        <w:pStyle w:val="ListParagraph"/>
+        <w:ind w:left="1440"/>
+      </w:pPr>
+      <w:bookmarkStart w:id="0" w:name="_GoBack"/>
+      <w:r>
+        <w:lastRenderedPageBreak/>
+        <w:t>Open pom.xml and add the below properties inside the properties tag.</w:t>
+      </w:r>
+    </w:p>
+    <w:p>
+      <w:pPr>
+        <w:pStyle w:val="ListParagraph"/>
+        <w:ind w:left="1440"/>
+      </w:pPr>
+      <w:r>
+        <w:t>&lt;</w:t>
+      </w:r>
+      <w:proofErr w:type="gramStart"/>
+      <w:r>
+        <w:t>properties</w:t>
+      </w:r>
+      <w:proofErr w:type="gramEnd"/>
+      <w:r>
+        <w:t>&gt;</w:t>
+      </w:r>
+    </w:p>
+    <w:p>
+      <w:pPr>
+        <w:pStyle w:val="ListParagraph"/>
+        <w:ind w:left="1440"/>
+      </w:pPr>
+      <w:r>
+        <w:tab/>
+        <w:t>&lt;</w:t>
+      </w:r>
+      <w:proofErr w:type="spellStart"/>
+      <w:r>
+        <w:t>maven.compiler.source</w:t>
+      </w:r>
+      <w:proofErr w:type="spellEnd"/>
+      <w:r>
+        <w:t>&gt;1.8&lt;/</w:t>
+      </w:r>
+      <w:proofErr w:type="spellStart"/>
+      <w:r>
+        <w:t>maven.compiler.source</w:t>
+      </w:r>
+      <w:proofErr w:type="spellEnd"/>
+      <w:r>
+        <w:t xml:space="preserve">&gt;    </w:t>
+      </w:r>
+      <w:r>
+        <w:tab/>
+      </w:r>
+      <w:r>
+        <w:tab/>
+        <w:t>&lt;</w:t>
+      </w:r>
+      <w:proofErr w:type="spellStart"/>
+      <w:r>
+        <w:t>maven.compiler.target</w:t>
+      </w:r>
+      <w:proofErr w:type="spellEnd"/>
+      <w:r>
+        <w:t>&gt;1.8&lt;/</w:t>
+      </w:r>
+      <w:proofErr w:type="spellStart"/>
+      <w:r>
+        <w:t>maven.compiler.target</w:t>
+      </w:r>
+      <w:proofErr w:type="spellEnd"/>
+      <w:r>
+        <w:t>&gt;</w:t>
+      </w:r>
+    </w:p>
+    <w:p>
+      <w:pPr>
+        <w:pStyle w:val="ListParagraph"/>
+        <w:ind w:left="1440"/>
+      </w:pPr>
+      <w:r>
+        <w:t>&lt;/properties&gt;</w:t>
+      </w:r>
+      <w:bookmarkEnd w:id="0"/>
+    </w:p>
     <w:sectPr>
       <w:pgSz w:w="12240" w:h="15840"/>
       <w:pgMar w:top="1440" w:right="1440" w:bottom="1440" w:left="1440" w:header="720" w:footer="720" w:gutter="0"/>
@@ -172,9 +1143,9 @@
 <file path=word/numbering.xml><?xml version="1.0" encoding="utf-8"?>
 <w:numbering xmlns:wpc="http://schemas.microsoft.com/office/word/2010/wordprocessingCanvas" xmlns:mc="http://schemas.openxmlformats.org/markup-compatibility/2006" xmlns:o="urn:schemas-microsoft-com:office:office" xmlns:r="http://schemas.openxmlformats.org/officeDocument/2006/relationships" xmlns:m="http://schemas.openxmlformats.org/officeDocument/2006/math" xmlns:v="urn:schemas-microsoft-com:vml" xmlns:wp14="http://schemas.microsoft.com/office/word/2010/wordprocessingDrawing" xmlns:wp="http://schemas.openxmlformats.org/drawingml/2006/wordprocessingDrawing" xmlns:w10="urn:schemas-microsoft-com:office:word" xmlns:w="http://schemas.openxmlformats.org/wordprocessingml/2006/main" xmlns:w14="http://schemas.microsoft.com/office/word/2010/wordml" xmlns:wpg="http://schemas.microsoft.com/office/word/2010/wordprocessingGroup" xmlns:wpi="http://schemas.microsoft.com/office/word/2010/wordprocessingInk" xmlns:wne="http://schemas.microsoft.com/office/word/2006/wordml" xmlns:wps="http://schemas.microsoft.com/office/word/2010/wordprocessingShape" mc:Ignorable="w14 wp14">
   <w:abstractNum w:abstractNumId="0">
-    <w:nsid w:val="51CA0ACD"/>
+    <w:nsid w:val="082805DD"/>
     <w:multiLevelType w:val="hybridMultilevel"/>
-    <w:tmpl w:val="263E89AC"/>
+    <w:tmpl w:val="466C1A84"/>
     <w:lvl w:ilvl="0" w:tplc="0409000F">
       <w:start w:val="1"/>
       <w:numFmt w:val="decimal"/>
@@ -184,7 +1155,7 @@
         <w:ind w:left="720" w:hanging="360"/>
       </w:pPr>
     </w:lvl>
-    <w:lvl w:ilvl="1" w:tplc="04090019" w:tentative="1">
+    <w:lvl w:ilvl="1" w:tplc="04090019">
       <w:start w:val="1"/>
       <w:numFmt w:val="lowerLetter"/>
       <w:lvlText w:val="%2."/>
@@ -193,7 +1164,7 @@
         <w:ind w:left="1440" w:hanging="360"/>
       </w:pPr>
     </w:lvl>
-    <w:lvl w:ilvl="2" w:tplc="0409001B" w:tentative="1">
+    <w:lvl w:ilvl="2" w:tplc="0409001B">
       <w:start w:val="1"/>
       <w:numFmt w:val="lowerRoman"/>
       <w:lvlText w:val="%3."/>
@@ -202,7 +1173,7 @@
         <w:ind w:left="2160" w:hanging="180"/>
       </w:pPr>
     </w:lvl>
-    <w:lvl w:ilvl="3" w:tplc="0409000F" w:tentative="1">
+    <w:lvl w:ilvl="3" w:tplc="0409000F">
       <w:start w:val="1"/>
       <w:numFmt w:val="decimal"/>
       <w:lvlText w:val="%4."/>
@@ -211,7 +1182,7 @@
         <w:ind w:left="2880" w:hanging="360"/>
       </w:pPr>
     </w:lvl>
-    <w:lvl w:ilvl="4" w:tplc="04090019" w:tentative="1">
+    <w:lvl w:ilvl="4" w:tplc="04090019">
       <w:start w:val="1"/>
       <w:numFmt w:val="lowerLetter"/>
       <w:lvlText w:val="%5."/>
@@ -220,7 +1191,7 @@
         <w:ind w:left="3600" w:hanging="360"/>
       </w:pPr>
     </w:lvl>
-    <w:lvl w:ilvl="5" w:tplc="0409001B" w:tentative="1">
+    <w:lvl w:ilvl="5" w:tplc="0409001B">
       <w:start w:val="1"/>
       <w:numFmt w:val="lowerRoman"/>
       <w:lvlText w:val="%6."/>
@@ -229,7 +1200,7 @@
         <w:ind w:left="4320" w:hanging="180"/>
       </w:pPr>
     </w:lvl>
-    <w:lvl w:ilvl="6" w:tplc="0409000F" w:tentative="1">
+    <w:lvl w:ilvl="6" w:tplc="0409000F">
       <w:start w:val="1"/>
       <w:numFmt w:val="decimal"/>
       <w:lvlText w:val="%7."/>
@@ -238,7 +1209,7 @@
         <w:ind w:left="5040" w:hanging="360"/>
       </w:pPr>
     </w:lvl>
-    <w:lvl w:ilvl="7" w:tplc="04090019" w:tentative="1">
+    <w:lvl w:ilvl="7" w:tplc="04090019">
       <w:start w:val="1"/>
       <w:numFmt w:val="lowerLetter"/>
       <w:lvlText w:val="%8."/>
@@ -247,7 +1218,7 @@
         <w:ind w:left="5760" w:hanging="360"/>
       </w:pPr>
     </w:lvl>
-    <w:lvl w:ilvl="8" w:tplc="0409001B" w:tentative="1">
+    <w:lvl w:ilvl="8" w:tplc="0409001B">
       <w:start w:val="1"/>
       <w:numFmt w:val="lowerRoman"/>
       <w:lvlText w:val="%9."/>
@@ -257,8 +1228,370 @@
       </w:pPr>
     </w:lvl>
   </w:abstractNum>
+  <w:abstractNum w:abstractNumId="1">
+    <w:nsid w:val="1A252EAD"/>
+    <w:multiLevelType w:val="hybridMultilevel"/>
+    <w:tmpl w:val="E25A35B0"/>
+    <w:lvl w:ilvl="0" w:tplc="0409000F">
+      <w:start w:val="1"/>
+      <w:numFmt w:val="decimal"/>
+      <w:lvlText w:val="%1."/>
+      <w:lvlJc w:val="left"/>
+      <w:pPr>
+        <w:ind w:left="721" w:hanging="360"/>
+      </w:pPr>
+    </w:lvl>
+    <w:lvl w:ilvl="1" w:tplc="04090019">
+      <w:start w:val="1"/>
+      <w:numFmt w:val="lowerLetter"/>
+      <w:lvlText w:val="%2."/>
+      <w:lvlJc w:val="left"/>
+      <w:pPr>
+        <w:ind w:left="1441" w:hanging="360"/>
+      </w:pPr>
+    </w:lvl>
+    <w:lvl w:ilvl="2" w:tplc="0409001B">
+      <w:start w:val="1"/>
+      <w:numFmt w:val="lowerRoman"/>
+      <w:lvlText w:val="%3."/>
+      <w:lvlJc w:val="right"/>
+      <w:pPr>
+        <w:ind w:left="2161" w:hanging="180"/>
+      </w:pPr>
+    </w:lvl>
+    <w:lvl w:ilvl="3" w:tplc="0409000F">
+      <w:start w:val="1"/>
+      <w:numFmt w:val="decimal"/>
+      <w:lvlText w:val="%4."/>
+      <w:lvlJc w:val="left"/>
+      <w:pPr>
+        <w:ind w:left="2881" w:hanging="360"/>
+      </w:pPr>
+    </w:lvl>
+    <w:lvl w:ilvl="4" w:tplc="04090019">
+      <w:start w:val="1"/>
+      <w:numFmt w:val="lowerLetter"/>
+      <w:lvlText w:val="%5."/>
+      <w:lvlJc w:val="left"/>
+      <w:pPr>
+        <w:ind w:left="3601" w:hanging="360"/>
+      </w:pPr>
+    </w:lvl>
+    <w:lvl w:ilvl="5" w:tplc="0409001B">
+      <w:start w:val="1"/>
+      <w:numFmt w:val="lowerRoman"/>
+      <w:lvlText w:val="%6."/>
+      <w:lvlJc w:val="right"/>
+      <w:pPr>
+        <w:ind w:left="4321" w:hanging="180"/>
+      </w:pPr>
+    </w:lvl>
+    <w:lvl w:ilvl="6" w:tplc="0409000F">
+      <w:start w:val="1"/>
+      <w:numFmt w:val="decimal"/>
+      <w:lvlText w:val="%7."/>
+      <w:lvlJc w:val="left"/>
+      <w:pPr>
+        <w:ind w:left="5041" w:hanging="360"/>
+      </w:pPr>
+    </w:lvl>
+    <w:lvl w:ilvl="7" w:tplc="04090019">
+      <w:start w:val="1"/>
+      <w:numFmt w:val="lowerLetter"/>
+      <w:lvlText w:val="%8."/>
+      <w:lvlJc w:val="left"/>
+      <w:pPr>
+        <w:ind w:left="5761" w:hanging="360"/>
+      </w:pPr>
+    </w:lvl>
+    <w:lvl w:ilvl="8" w:tplc="0409001B">
+      <w:start w:val="1"/>
+      <w:numFmt w:val="lowerRoman"/>
+      <w:lvlText w:val="%9."/>
+      <w:lvlJc w:val="right"/>
+      <w:pPr>
+        <w:ind w:left="6481" w:hanging="180"/>
+      </w:pPr>
+    </w:lvl>
+  </w:abstractNum>
+  <w:abstractNum w:abstractNumId="2">
+    <w:nsid w:val="206D2DE7"/>
+    <w:multiLevelType w:val="hybridMultilevel"/>
+    <w:tmpl w:val="66203338"/>
+    <w:lvl w:ilvl="0" w:tplc="0409000F">
+      <w:start w:val="1"/>
+      <w:numFmt w:val="decimal"/>
+      <w:lvlText w:val="%1."/>
+      <w:lvlJc w:val="left"/>
+      <w:pPr>
+        <w:ind w:left="720" w:hanging="360"/>
+      </w:pPr>
+    </w:lvl>
+    <w:lvl w:ilvl="1" w:tplc="04090003">
+      <w:start w:val="1"/>
+      <w:numFmt w:val="bullet"/>
+      <w:lvlText w:val="o"/>
+      <w:lvlJc w:val="left"/>
+      <w:pPr>
+        <w:ind w:left="1440" w:hanging="360"/>
+      </w:pPr>
+      <w:rPr>
+        <w:rFonts w:ascii="Courier New" w:hAnsi="Courier New" w:cs="Courier New" w:hint="default"/>
+      </w:rPr>
+    </w:lvl>
+    <w:lvl w:ilvl="2" w:tplc="04090005">
+      <w:start w:val="1"/>
+      <w:numFmt w:val="bullet"/>
+      <w:lvlText w:val=""/>
+      <w:lvlJc w:val="left"/>
+      <w:pPr>
+        <w:ind w:left="2160" w:hanging="360"/>
+      </w:pPr>
+      <w:rPr>
+        <w:rFonts w:ascii="Wingdings" w:hAnsi="Wingdings" w:hint="default"/>
+      </w:rPr>
+    </w:lvl>
+    <w:lvl w:ilvl="3" w:tplc="04090001">
+      <w:start w:val="1"/>
+      <w:numFmt w:val="bullet"/>
+      <w:lvlText w:val=""/>
+      <w:lvlJc w:val="left"/>
+      <w:pPr>
+        <w:ind w:left="2880" w:hanging="360"/>
+      </w:pPr>
+      <w:rPr>
+        <w:rFonts w:ascii="Symbol" w:hAnsi="Symbol" w:hint="default"/>
+      </w:rPr>
+    </w:lvl>
+    <w:lvl w:ilvl="4" w:tplc="04090003">
+      <w:start w:val="1"/>
+      <w:numFmt w:val="bullet"/>
+      <w:lvlText w:val="o"/>
+      <w:lvlJc w:val="left"/>
+      <w:pPr>
+        <w:ind w:left="3600" w:hanging="360"/>
+      </w:pPr>
+      <w:rPr>
+        <w:rFonts w:ascii="Courier New" w:hAnsi="Courier New" w:cs="Courier New" w:hint="default"/>
+      </w:rPr>
+    </w:lvl>
+    <w:lvl w:ilvl="5" w:tplc="04090005">
+      <w:start w:val="1"/>
+      <w:numFmt w:val="bullet"/>
+      <w:lvlText w:val=""/>
+      <w:lvlJc w:val="left"/>
+      <w:pPr>
+        <w:ind w:left="4320" w:hanging="360"/>
+      </w:pPr>
+      <w:rPr>
+        <w:rFonts w:ascii="Wingdings" w:hAnsi="Wingdings" w:hint="default"/>
+      </w:rPr>
+    </w:lvl>
+    <w:lvl w:ilvl="6" w:tplc="04090001">
+      <w:start w:val="1"/>
+      <w:numFmt w:val="bullet"/>
+      <w:lvlText w:val=""/>
+      <w:lvlJc w:val="left"/>
+      <w:pPr>
+        <w:ind w:left="5040" w:hanging="360"/>
+      </w:pPr>
+      <w:rPr>
+        <w:rFonts w:ascii="Symbol" w:hAnsi="Symbol" w:hint="default"/>
+      </w:rPr>
+    </w:lvl>
+    <w:lvl w:ilvl="7" w:tplc="04090003">
+      <w:start w:val="1"/>
+      <w:numFmt w:val="bullet"/>
+      <w:lvlText w:val="o"/>
+      <w:lvlJc w:val="left"/>
+      <w:pPr>
+        <w:ind w:left="5760" w:hanging="360"/>
+      </w:pPr>
+      <w:rPr>
+        <w:rFonts w:ascii="Courier New" w:hAnsi="Courier New" w:cs="Courier New" w:hint="default"/>
+      </w:rPr>
+    </w:lvl>
+    <w:lvl w:ilvl="8" w:tplc="04090005">
+      <w:start w:val="1"/>
+      <w:numFmt w:val="bullet"/>
+      <w:lvlText w:val=""/>
+      <w:lvlJc w:val="left"/>
+      <w:pPr>
+        <w:ind w:left="6480" w:hanging="360"/>
+      </w:pPr>
+      <w:rPr>
+        <w:rFonts w:ascii="Wingdings" w:hAnsi="Wingdings" w:hint="default"/>
+      </w:rPr>
+    </w:lvl>
+  </w:abstractNum>
+  <w:abstractNum w:abstractNumId="3">
+    <w:nsid w:val="51CA0ACD"/>
+    <w:multiLevelType w:val="hybridMultilevel"/>
+    <w:tmpl w:val="728E3406"/>
+    <w:lvl w:ilvl="0" w:tplc="0409000F">
+      <w:start w:val="1"/>
+      <w:numFmt w:val="decimal"/>
+      <w:lvlText w:val="%1."/>
+      <w:lvlJc w:val="left"/>
+      <w:pPr>
+        <w:ind w:left="720" w:hanging="360"/>
+      </w:pPr>
+    </w:lvl>
+    <w:lvl w:ilvl="1" w:tplc="04090019" w:tentative="1">
+      <w:start w:val="1"/>
+      <w:numFmt w:val="lowerLetter"/>
+      <w:lvlText w:val="%2."/>
+      <w:lvlJc w:val="left"/>
+      <w:pPr>
+        <w:ind w:left="1440" w:hanging="360"/>
+      </w:pPr>
+    </w:lvl>
+    <w:lvl w:ilvl="2" w:tplc="0409001B" w:tentative="1">
+      <w:start w:val="1"/>
+      <w:numFmt w:val="lowerRoman"/>
+      <w:lvlText w:val="%3."/>
+      <w:lvlJc w:val="right"/>
+      <w:pPr>
+        <w:ind w:left="2160" w:hanging="180"/>
+      </w:pPr>
+    </w:lvl>
+    <w:lvl w:ilvl="3" w:tplc="0409000F" w:tentative="1">
+      <w:start w:val="1"/>
+      <w:numFmt w:val="decimal"/>
+      <w:lvlText w:val="%4."/>
+      <w:lvlJc w:val="left"/>
+      <w:pPr>
+        <w:ind w:left="2880" w:hanging="360"/>
+      </w:pPr>
+    </w:lvl>
+    <w:lvl w:ilvl="4" w:tplc="04090019" w:tentative="1">
+      <w:start w:val="1"/>
+      <w:numFmt w:val="lowerLetter"/>
+      <w:lvlText w:val="%5."/>
+      <w:lvlJc w:val="left"/>
+      <w:pPr>
+        <w:ind w:left="3600" w:hanging="360"/>
+      </w:pPr>
+    </w:lvl>
+    <w:lvl w:ilvl="5" w:tplc="0409001B" w:tentative="1">
+      <w:start w:val="1"/>
+      <w:numFmt w:val="lowerRoman"/>
+      <w:lvlText w:val="%6."/>
+      <w:lvlJc w:val="right"/>
+      <w:pPr>
+        <w:ind w:left="4320" w:hanging="180"/>
+      </w:pPr>
+    </w:lvl>
+    <w:lvl w:ilvl="6" w:tplc="0409000F" w:tentative="1">
+      <w:start w:val="1"/>
+      <w:numFmt w:val="decimal"/>
+      <w:lvlText w:val="%7."/>
+      <w:lvlJc w:val="left"/>
+      <w:pPr>
+        <w:ind w:left="5040" w:hanging="360"/>
+      </w:pPr>
+    </w:lvl>
+    <w:lvl w:ilvl="7" w:tplc="04090019" w:tentative="1">
+      <w:start w:val="1"/>
+      <w:numFmt w:val="lowerLetter"/>
+      <w:lvlText w:val="%8."/>
+      <w:lvlJc w:val="left"/>
+      <w:pPr>
+        <w:ind w:left="5760" w:hanging="360"/>
+      </w:pPr>
+    </w:lvl>
+    <w:lvl w:ilvl="8" w:tplc="0409001B" w:tentative="1">
+      <w:start w:val="1"/>
+      <w:numFmt w:val="lowerRoman"/>
+      <w:lvlText w:val="%9."/>
+      <w:lvlJc w:val="right"/>
+      <w:pPr>
+        <w:ind w:left="6480" w:hanging="180"/>
+      </w:pPr>
+    </w:lvl>
+  </w:abstractNum>
   <w:num w:numId="1">
+    <w:abstractNumId w:val="3"/>
+  </w:num>
+  <w:num w:numId="2">
+    <w:abstractNumId w:val="2"/>
+    <w:lvlOverride w:ilvl="0">
+      <w:startOverride w:val="1"/>
+    </w:lvlOverride>
+    <w:lvlOverride w:ilvl="1"/>
+    <w:lvlOverride w:ilvl="2"/>
+    <w:lvlOverride w:ilvl="3"/>
+    <w:lvlOverride w:ilvl="4"/>
+    <w:lvlOverride w:ilvl="5"/>
+    <w:lvlOverride w:ilvl="6"/>
+    <w:lvlOverride w:ilvl="7"/>
+    <w:lvlOverride w:ilvl="8"/>
+  </w:num>
+  <w:num w:numId="3">
+    <w:abstractNumId w:val="1"/>
+    <w:lvlOverride w:ilvl="0">
+      <w:startOverride w:val="1"/>
+    </w:lvlOverride>
+    <w:lvlOverride w:ilvl="1">
+      <w:startOverride w:val="1"/>
+    </w:lvlOverride>
+    <w:lvlOverride w:ilvl="2">
+      <w:startOverride w:val="1"/>
+    </w:lvlOverride>
+    <w:lvlOverride w:ilvl="3">
+      <w:startOverride w:val="1"/>
+    </w:lvlOverride>
+    <w:lvlOverride w:ilvl="4">
+      <w:startOverride w:val="1"/>
+    </w:lvlOverride>
+    <w:lvlOverride w:ilvl="5">
+      <w:startOverride w:val="1"/>
+    </w:lvlOverride>
+    <w:lvlOverride w:ilvl="6">
+      <w:startOverride w:val="1"/>
+    </w:lvlOverride>
+    <w:lvlOverride w:ilvl="7">
+      <w:startOverride w:val="1"/>
+    </w:lvlOverride>
+    <w:lvlOverride w:ilvl="8">
+      <w:startOverride w:val="1"/>
+    </w:lvlOverride>
+  </w:num>
+  <w:num w:numId="4">
     <w:abstractNumId w:val="0"/>
+    <w:lvlOverride w:ilvl="0">
+      <w:startOverride w:val="1"/>
+    </w:lvlOverride>
+    <w:lvlOverride w:ilvl="1">
+      <w:startOverride w:val="1"/>
+    </w:lvlOverride>
+    <w:lvlOverride w:ilvl="2">
+      <w:startOverride w:val="1"/>
+    </w:lvlOverride>
+    <w:lvlOverride w:ilvl="3">
+      <w:startOverride w:val="1"/>
+    </w:lvlOverride>
+    <w:lvlOverride w:ilvl="4">
+      <w:startOverride w:val="1"/>
+    </w:lvlOverride>
+    <w:lvlOverride w:ilvl="5">
+      <w:startOverride w:val="1"/>
+    </w:lvlOverride>
+    <w:lvlOverride w:ilvl="6">
+      <w:startOverride w:val="1"/>
+    </w:lvlOverride>
+    <w:lvlOverride w:ilvl="7">
+      <w:startOverride w:val="1"/>
+    </w:lvlOverride>
+    <w:lvlOverride w:ilvl="8">
+      <w:startOverride w:val="1"/>
+    </w:lvlOverride>
+  </w:num>
+  <w:num w:numId="5">
+    <w:abstractNumId w:val="0"/>
+  </w:num>
+  <w:num w:numId="6">
+    <w:abstractNumId w:val="2"/>
   </w:num>
 </w:numbering>
 </file>

</xml_diff>

<commit_message>
Converted the project to a webproject
</commit_message>
<xml_diff>
--- a/documents/Tutorial.docx
+++ b/documents/Tutorial.docx
@@ -1,6 +1,6 @@
 
 <file path=word/document.xml><?xml version="1.0" encoding="utf-8"?>
-<w:document xmlns:ve="http://schemas.openxmlformats.org/markup-compatibility/2006" xmlns:o="urn:schemas-microsoft-com:office:office" xmlns:r="http://schemas.openxmlformats.org/officeDocument/2006/relationships" xmlns:m="http://schemas.openxmlformats.org/officeDocument/2006/math" xmlns:v="urn:schemas-microsoft-com:vml" xmlns:wp="http://schemas.openxmlformats.org/drawingml/2006/wordprocessingDrawing" xmlns:w10="urn:schemas-microsoft-com:office:word" xmlns:w="http://schemas.openxmlformats.org/wordprocessingml/2006/main" xmlns:wne="http://schemas.microsoft.com/office/word/2006/wordml">
+<w:document xmlns:wpc="http://schemas.microsoft.com/office/word/2010/wordprocessingCanvas" xmlns:mc="http://schemas.openxmlformats.org/markup-compatibility/2006" xmlns:o="urn:schemas-microsoft-com:office:office" xmlns:r="http://schemas.openxmlformats.org/officeDocument/2006/relationships" xmlns:m="http://schemas.openxmlformats.org/officeDocument/2006/math" xmlns:v="urn:schemas-microsoft-com:vml" xmlns:wp14="http://schemas.microsoft.com/office/word/2010/wordprocessingDrawing" xmlns:wp="http://schemas.openxmlformats.org/drawingml/2006/wordprocessingDrawing" xmlns:w10="urn:schemas-microsoft-com:office:word" xmlns:w="http://schemas.openxmlformats.org/wordprocessingml/2006/main" xmlns:w14="http://schemas.microsoft.com/office/word/2010/wordml" xmlns:wpg="http://schemas.microsoft.com/office/word/2010/wordprocessingGroup" xmlns:wpi="http://schemas.microsoft.com/office/word/2010/wordprocessingInk" xmlns:wne="http://schemas.microsoft.com/office/word/2006/wordml" xmlns:wps="http://schemas.microsoft.com/office/word/2010/wordprocessingShape" mc:Ignorable="w14 wp14">
   <w:body>
     <w:p>
       <w:r>
@@ -9,12 +9,14 @@
         </w:rPr>
         <w:t xml:space="preserve">Convert </w:t>
       </w:r>
+      <w:proofErr w:type="spellStart"/>
       <w:r>
         <w:rPr>
           <w:b/>
         </w:rPr>
         <w:t>Gradle</w:t>
       </w:r>
+      <w:proofErr w:type="spellEnd"/>
       <w:r>
         <w:rPr>
           <w:b/>
@@ -57,15 +59,22 @@
       <w:r>
         <w:t xml:space="preserve">In the next window, set the package for the project as Group Id i.e. </w:t>
       </w:r>
-      <w:r>
-        <w:t>groupId will identify your project uniquely across all projects</w:t>
+      <w:proofErr w:type="spellStart"/>
+      <w:r>
+        <w:t>groupId</w:t>
+      </w:r>
+      <w:proofErr w:type="spellEnd"/>
+      <w:r>
+        <w:t> will identify your project uniquely across all projects</w:t>
       </w:r>
       <w:r>
         <w:t xml:space="preserve"> e.g. </w:t>
       </w:r>
+      <w:proofErr w:type="spellStart"/>
       <w:r>
         <w:t>com.arsoft.projects.arcommon</w:t>
       </w:r>
+      <w:proofErr w:type="spellEnd"/>
     </w:p>
     <w:p>
       <w:pPr>
@@ -82,8 +91,13 @@
         <w:t>name for the jar as Artifact Id</w:t>
       </w:r>
       <w:r>
-        <w:t xml:space="preserve"> e.g. arcommon</w:t>
-      </w:r>
+        <w:t xml:space="preserve"> e.g. </w:t>
+      </w:r>
+      <w:proofErr w:type="spellStart"/>
+      <w:r>
+        <w:t>arcommon</w:t>
+      </w:r>
+      <w:proofErr w:type="spellEnd"/>
     </w:p>
     <w:p>
       <w:pPr>
@@ -138,7 +152,7 @@
                     <pic:cNvPicPr/>
                   </pic:nvPicPr>
                   <pic:blipFill>
-                    <a:blip r:embed="rId5"/>
+                    <a:blip r:embed="rId6"/>
                     <a:stretch>
                       <a:fillRect/>
                     </a:stretch>
@@ -173,7 +187,31 @@
         </w:numPr>
       </w:pPr>
       <w:r>
-        <w:t>Remove entry &lt;classpathentry kind="con" path="org.eclipse.buildship.core.gradleclasspathcontainer"/&gt; from the file .classpath for the project.</w:t>
+        <w:t>Remove entry &lt;</w:t>
+      </w:r>
+      <w:proofErr w:type="spellStart"/>
+      <w:r>
+        <w:t>classpathentry</w:t>
+      </w:r>
+      <w:proofErr w:type="spellEnd"/>
+      <w:r>
+        <w:t xml:space="preserve"> kind="con" path="</w:t>
+      </w:r>
+      <w:proofErr w:type="spellStart"/>
+      <w:r>
+        <w:t>org.eclipse.buildship.core.gradleclasspathcontainer</w:t>
+      </w:r>
+      <w:proofErr w:type="spellEnd"/>
+      <w:r>
+        <w:t>"/&gt; from the file .</w:t>
+      </w:r>
+      <w:proofErr w:type="spellStart"/>
+      <w:r>
+        <w:t>classpath</w:t>
+      </w:r>
+      <w:proofErr w:type="spellEnd"/>
+      <w:r>
+        <w:t xml:space="preserve"> for the project.</w:t>
       </w:r>
     </w:p>
     <w:p>
@@ -203,10 +241,10 @@
                     </pic:cNvPicPr>
                   </pic:nvPicPr>
                   <pic:blipFill>
-                    <a:blip r:embed="rId6">
+                    <a:blip r:embed="rId7">
                       <a:extLst>
                         <a:ext uri="{28A0092B-C50C-407E-A947-70E740481C1C}">
-                          <a14:useLocalDpi xmlns="" xmlns:wpc="http://schemas.microsoft.com/office/word/2010/wordprocessingCanvas" xmlns:mc="http://schemas.openxmlformats.org/markup-compatibility/2006" xmlns:o="urn:schemas-microsoft-com:office:office" xmlns:v="urn:schemas-microsoft-com:vml" xmlns:wp14="http://schemas.microsoft.com/office/word/2010/wordprocessingDrawing" xmlns:w10="urn:schemas-microsoft-com:office:word" xmlns:w="http://schemas.openxmlformats.org/wordprocessingml/2006/main" xmlns:w14="http://schemas.microsoft.com/office/word/2010/wordml" xmlns:wpg="http://schemas.microsoft.com/office/word/2010/wordprocessingGroup" xmlns:wpi="http://schemas.microsoft.com/office/word/2010/wordprocessingInk" xmlns:wps="http://schemas.microsoft.com/office/word/2010/wordprocessingShape" xmlns:a14="http://schemas.microsoft.com/office/drawing/2010/main" val="0"/>
+                          <a14:useLocalDpi xmlns:a14="http://schemas.microsoft.com/office/drawing/2010/main" val="0"/>
                         </a:ext>
                       </a:extLst>
                     </a:blip>
@@ -303,7 +341,23 @@
         <w:t xml:space="preserve">Error in pom.xml </w:t>
       </w:r>
       <w:r>
-        <w:t>Failure to transfer org.apache.maven.plugins:maven-surefire-plugin:pom:2.12.4 from https://repo.maven.apache.org/maven2 was cached in the local repository, resolution will not be reattempted until   the update interval of central has elapsed or updates are forced. Original error: Could not transfer artifact org.apache.maven.plugins:maven-surefire-plugin:pom:2.12.4 from/to central (https:// repo.maven.apache.org/maven2): The operation was cancelled.</w:t>
+        <w:t>Failure to transfer org.apache.maven.plugins</w:t>
+      </w:r>
+      <w:proofErr w:type="gramStart"/>
+      <w:r>
+        <w:t>:maven</w:t>
+      </w:r>
+      <w:proofErr w:type="gramEnd"/>
+      <w:r>
+        <w:t>-surefire-plugin:pom:2.12.4 from https://repo.maven.apache.org/maven2 was cached in the local repository, resolution will not be reattempted until   the update interval of central has elapsed or updates are forced. Original error: Could not transfer artifact org.apache.maven.plugins</w:t>
+      </w:r>
+      <w:proofErr w:type="gramStart"/>
+      <w:r>
+        <w:t>:maven</w:t>
+      </w:r>
+      <w:proofErr w:type="gramEnd"/>
+      <w:r>
+        <w:t>-surefire-plugin:pom:2.12.4 from/to central (https:// repo.maven.apache.org/maven2): The operation was cancelled.</w:t>
       </w:r>
     </w:p>
     <w:p>
@@ -414,10 +468,10 @@
                     </pic:cNvPicPr>
                   </pic:nvPicPr>
                   <pic:blipFill>
-                    <a:blip r:embed="rId7">
+                    <a:blip r:embed="rId8">
                       <a:extLst>
                         <a:ext uri="{28A0092B-C50C-407E-A947-70E740481C1C}">
-                          <a14:useLocalDpi xmlns="" xmlns:wpc="http://schemas.microsoft.com/office/word/2010/wordprocessingCanvas" xmlns:mc="http://schemas.openxmlformats.org/markup-compatibility/2006" xmlns:o="urn:schemas-microsoft-com:office:office" xmlns:v="urn:schemas-microsoft-com:vml" xmlns:wp14="http://schemas.microsoft.com/office/word/2010/wordprocessingDrawing" xmlns:w10="urn:schemas-microsoft-com:office:word" xmlns:w="http://schemas.openxmlformats.org/wordprocessingml/2006/main" xmlns:w14="http://schemas.microsoft.com/office/word/2010/wordml" xmlns:wpg="http://schemas.microsoft.com/office/word/2010/wordprocessingGroup" xmlns:wpi="http://schemas.microsoft.com/office/word/2010/wordprocessingInk" xmlns:wps="http://schemas.microsoft.com/office/word/2010/wordprocessingShape" xmlns:a14="http://schemas.microsoft.com/office/drawing/2010/main" val="0"/>
+                          <a14:useLocalDpi xmlns:a14="http://schemas.microsoft.com/office/drawing/2010/main" val="0"/>
                         </a:ext>
                       </a:extLst>
                     </a:blip>
@@ -517,10 +571,10 @@
                     </pic:cNvPicPr>
                   </pic:nvPicPr>
                   <pic:blipFill>
-                    <a:blip r:embed="rId8">
+                    <a:blip r:embed="rId9">
                       <a:extLst>
                         <a:ext uri="{28A0092B-C50C-407E-A947-70E740481C1C}">
-                          <a14:useLocalDpi xmlns="" xmlns:wpc="http://schemas.microsoft.com/office/word/2010/wordprocessingCanvas" xmlns:mc="http://schemas.openxmlformats.org/markup-compatibility/2006" xmlns:o="urn:schemas-microsoft-com:office:office" xmlns:v="urn:schemas-microsoft-com:vml" xmlns:wp14="http://schemas.microsoft.com/office/word/2010/wordprocessingDrawing" xmlns:w10="urn:schemas-microsoft-com:office:word" xmlns:w="http://schemas.openxmlformats.org/wordprocessingml/2006/main" xmlns:w14="http://schemas.microsoft.com/office/word/2010/wordml" xmlns:wpg="http://schemas.microsoft.com/office/word/2010/wordprocessingGroup" xmlns:wpi="http://schemas.microsoft.com/office/word/2010/wordprocessingInk" xmlns:wps="http://schemas.microsoft.com/office/word/2010/wordprocessingShape" xmlns:a14="http://schemas.microsoft.com/office/drawing/2010/main" val="0"/>
+                          <a14:useLocalDpi xmlns:a14="http://schemas.microsoft.com/office/drawing/2010/main" val="0"/>
                         </a:ext>
                       </a:extLst>
                     </a:blip>
@@ -612,10 +666,10 @@
                     </pic:cNvPicPr>
                   </pic:nvPicPr>
                   <pic:blipFill>
-                    <a:blip r:embed="rId9">
+                    <a:blip r:embed="rId10">
                       <a:extLst>
                         <a:ext uri="{28A0092B-C50C-407E-A947-70E740481C1C}">
-                          <a14:useLocalDpi xmlns="" xmlns:wpc="http://schemas.microsoft.com/office/word/2010/wordprocessingCanvas" xmlns:mc="http://schemas.openxmlformats.org/markup-compatibility/2006" xmlns:o="urn:schemas-microsoft-com:office:office" xmlns:v="urn:schemas-microsoft-com:vml" xmlns:wp14="http://schemas.microsoft.com/office/word/2010/wordprocessingDrawing" xmlns:w10="urn:schemas-microsoft-com:office:word" xmlns:w="http://schemas.openxmlformats.org/wordprocessingml/2006/main" xmlns:w14="http://schemas.microsoft.com/office/word/2010/wordml" xmlns:wpg="http://schemas.microsoft.com/office/word/2010/wordprocessingGroup" xmlns:wpi="http://schemas.microsoft.com/office/word/2010/wordprocessingInk" xmlns:wps="http://schemas.microsoft.com/office/word/2010/wordprocessingShape" xmlns:a14="http://schemas.microsoft.com/office/drawing/2010/main" val="0"/>
+                          <a14:useLocalDpi xmlns:a14="http://schemas.microsoft.com/office/drawing/2010/main" val="0"/>
                         </a:ext>
                       </a:extLst>
                     </a:blip>
@@ -673,8 +727,13 @@
         <w:pStyle w:val="ListParagraph"/>
       </w:pPr>
       <w:r>
-        <w:t>Could not find or load main class org.codehaus.plexus.classworlds.launcher.Launcher</w:t>
-      </w:r>
+        <w:t xml:space="preserve">Could not find or load main class </w:t>
+      </w:r>
+      <w:proofErr w:type="spellStart"/>
+      <w:r>
+        <w:t>org.codehaus.plexus.classworlds.launcher.Launcher</w:t>
+      </w:r>
+      <w:proofErr w:type="spellEnd"/>
     </w:p>
     <w:p>
       <w:pPr>
@@ -723,8 +782,15 @@
       <w:pPr>
         <w:pStyle w:val="ListParagraph"/>
       </w:pPr>
-      <w:r>
-        <w:t>mvn clean install -U</w:t>
+      <w:proofErr w:type="spellStart"/>
+      <w:proofErr w:type="gramStart"/>
+      <w:r>
+        <w:t>mvn</w:t>
+      </w:r>
+      <w:proofErr w:type="spellEnd"/>
+      <w:proofErr w:type="gramEnd"/>
+      <w:r>
+        <w:t xml:space="preserve"> clean install -U</w:t>
       </w:r>
     </w:p>
     <w:p>
@@ -796,7 +862,15 @@
         <w:ind w:left="1440"/>
       </w:pPr>
       <w:r>
-        <w:t>&lt;plugin&gt;</w:t>
+        <w:t>&lt;</w:t>
+      </w:r>
+      <w:proofErr w:type="gramStart"/>
+      <w:r>
+        <w:t>plugin</w:t>
+      </w:r>
+      <w:proofErr w:type="gramEnd"/>
+      <w:r>
+        <w:t>&gt;</w:t>
       </w:r>
     </w:p>
     <w:p>
@@ -806,7 +880,31 @@
       </w:pPr>
       <w:r>
         <w:tab/>
-        <w:t>&lt;groupId&gt;org.apache.maven.plugins&lt;/groupId&gt;</w:t>
+        <w:t>&lt;</w:t>
+      </w:r>
+      <w:proofErr w:type="spellStart"/>
+      <w:r>
+        <w:t>groupId</w:t>
+      </w:r>
+      <w:proofErr w:type="spellEnd"/>
+      <w:r>
+        <w:t>&gt;</w:t>
+      </w:r>
+      <w:proofErr w:type="spellStart"/>
+      <w:r>
+        <w:t>org.apache.maven.plugins</w:t>
+      </w:r>
+      <w:proofErr w:type="spellEnd"/>
+      <w:r>
+        <w:t>&lt;/</w:t>
+      </w:r>
+      <w:proofErr w:type="spellStart"/>
+      <w:r>
+        <w:t>groupId</w:t>
+      </w:r>
+      <w:proofErr w:type="spellEnd"/>
+      <w:r>
+        <w:t>&gt;</w:t>
       </w:r>
     </w:p>
     <w:p>
@@ -816,7 +914,28 @@
       </w:pPr>
       <w:r>
         <w:tab/>
-        <w:t>&lt;artifactId&gt;maven-compiler-plugin&lt;/artifactId&gt;</w:t>
+        <w:t>&lt;</w:t>
+      </w:r>
+      <w:proofErr w:type="spellStart"/>
+      <w:proofErr w:type="gramStart"/>
+      <w:r>
+        <w:t>artifactId</w:t>
+      </w:r>
+      <w:proofErr w:type="spellEnd"/>
+      <w:r>
+        <w:t>&gt;</w:t>
+      </w:r>
+      <w:proofErr w:type="gramEnd"/>
+      <w:r>
+        <w:t>maven-compiler-plugin&lt;/</w:t>
+      </w:r>
+      <w:proofErr w:type="spellStart"/>
+      <w:r>
+        <w:t>artifactId</w:t>
+      </w:r>
+      <w:proofErr w:type="spellEnd"/>
+      <w:r>
+        <w:t>&gt;</w:t>
       </w:r>
     </w:p>
     <w:p>
@@ -836,7 +955,15 @@
       </w:pPr>
       <w:r>
         <w:tab/>
-        <w:t>&lt;configuration&gt;</w:t>
+        <w:t>&lt;</w:t>
+      </w:r>
+      <w:proofErr w:type="gramStart"/>
+      <w:r>
+        <w:t>configuration</w:t>
+      </w:r>
+      <w:proofErr w:type="gramEnd"/>
+      <w:r>
+        <w:t>&gt;</w:t>
       </w:r>
     </w:p>
     <w:p>
@@ -849,7 +976,15 @@
       </w:r>
       <w:r>
         <w:tab/>
-        <w:t>&lt;source&gt;1.8&lt;/source&gt;</w:t>
+        <w:t>&lt;</w:t>
+      </w:r>
+      <w:proofErr w:type="gramStart"/>
+      <w:r>
+        <w:t>source&gt;</w:t>
+      </w:r>
+      <w:proofErr w:type="gramEnd"/>
+      <w:r>
+        <w:t>1.8&lt;/source&gt;</w:t>
       </w:r>
     </w:p>
     <w:p>
@@ -862,7 +997,15 @@
       </w:r>
       <w:r>
         <w:tab/>
-        <w:t>&lt;target&gt;1.8&lt;/target&gt;</w:t>
+        <w:t>&lt;</w:t>
+      </w:r>
+      <w:proofErr w:type="gramStart"/>
+      <w:r>
+        <w:t>target&gt;</w:t>
+      </w:r>
+      <w:proofErr w:type="gramEnd"/>
+      <w:r>
+        <w:t>1.8&lt;/target&gt;</w:t>
       </w:r>
     </w:p>
     <w:p>
@@ -888,16 +1031,17 @@
       <w:pPr>
         <w:pStyle w:val="ListParagraph"/>
       </w:pPr>
+      <w:proofErr w:type="gramStart"/>
       <w:r>
         <w:t>or</w:t>
       </w:r>
+      <w:proofErr w:type="gramEnd"/>
     </w:p>
     <w:p>
       <w:pPr>
         <w:pStyle w:val="ListParagraph"/>
         <w:ind w:left="1440"/>
       </w:pPr>
-      <w:bookmarkStart w:id="0" w:name="_GoBack"/>
       <w:r>
         <w:lastRenderedPageBreak/>
         <w:t>Open pom.xml and add the below properties inside the properties tag.</w:t>
@@ -909,7 +1053,15 @@
         <w:ind w:left="1440"/>
       </w:pPr>
       <w:r>
-        <w:t>&lt;properties&gt;</w:t>
+        <w:t>&lt;</w:t>
+      </w:r>
+      <w:proofErr w:type="gramStart"/>
+      <w:r>
+        <w:t>properties</w:t>
+      </w:r>
+      <w:proofErr w:type="gramEnd"/>
+      <w:r>
+        <w:t>&gt;</w:t>
       </w:r>
     </w:p>
     <w:p>
@@ -919,14 +1071,46 @@
       </w:pPr>
       <w:r>
         <w:tab/>
-        <w:t>&lt;maven.compiler.source&gt;1.8&lt;/maven.compiler.source&gt;</w:t>
+        <w:t>&lt;</w:t>
+      </w:r>
+      <w:proofErr w:type="spellStart"/>
+      <w:r>
+        <w:t>maven.compiler.source</w:t>
+      </w:r>
+      <w:proofErr w:type="spellEnd"/>
+      <w:r>
+        <w:t>&gt;1.8&lt;/</w:t>
+      </w:r>
+      <w:proofErr w:type="spellStart"/>
+      <w:r>
+        <w:t>maven.compiler.source</w:t>
+      </w:r>
+      <w:proofErr w:type="spellEnd"/>
+      <w:r>
+        <w:t>&gt;</w:t>
       </w:r>
       <w:r>
         <w:tab/>
       </w:r>
       <w:r>
         <w:tab/>
-        <w:t>&lt;maven.compiler.target&gt;1.8&lt;/maven.compiler.target&gt;</w:t>
+        <w:t>&lt;</w:t>
+      </w:r>
+      <w:proofErr w:type="spellStart"/>
+      <w:r>
+        <w:t>maven.compiler.target</w:t>
+      </w:r>
+      <w:proofErr w:type="spellEnd"/>
+      <w:r>
+        <w:t>&gt;1.8&lt;/</w:t>
+      </w:r>
+      <w:proofErr w:type="spellStart"/>
+      <w:r>
+        <w:t>maven.compiler.target</w:t>
+      </w:r>
+      <w:proofErr w:type="spellEnd"/>
+      <w:r>
+        <w:t>&gt;</w:t>
       </w:r>
     </w:p>
     <w:p>
@@ -937,7 +1121,6 @@
       <w:r>
         <w:t>&lt;/properties&gt;</w:t>
       </w:r>
-      <w:bookmarkEnd w:id="0"/>
     </w:p>
     <w:p>
       <w:pPr>
@@ -1003,8 +1186,13 @@
         </w:numPr>
         <w:ind w:left="1080"/>
       </w:pPr>
-      <w:r>
-        <w:t>Select  Project Facets "Dynamic Web Module" and "Java".</w:t>
+      <w:proofErr w:type="gramStart"/>
+      <w:r>
+        <w:t>Select  Project</w:t>
+      </w:r>
+      <w:proofErr w:type="gramEnd"/>
+      <w:r>
+        <w:t xml:space="preserve"> Facets "Dynamic Web Module" and "Java".</w:t>
       </w:r>
     </w:p>
     <w:p>
@@ -1034,7 +1222,7 @@
                     </pic:cNvPicPr>
                   </pic:nvPicPr>
                   <pic:blipFill>
-                    <a:blip r:embed="rId10" cstate="print"/>
+                    <a:blip r:embed="rId11" cstate="print"/>
                     <a:srcRect/>
                     <a:stretch>
                       <a:fillRect/>
@@ -1073,7 +1261,15 @@
         <w:ind w:left="1080"/>
       </w:pPr>
       <w:r>
-        <w:t>Click link "Further Configurations available..".</w:t>
+        <w:t>Click link "Further Configurations available</w:t>
+      </w:r>
+      <w:proofErr w:type="gramStart"/>
+      <w:r>
+        <w:t>.."</w:t>
+      </w:r>
+      <w:proofErr w:type="gramEnd"/>
+      <w:r>
+        <w:t>.</w:t>
       </w:r>
     </w:p>
     <w:p>
@@ -1103,7 +1299,7 @@
                     </pic:cNvPicPr>
                   </pic:nvPicPr>
                   <pic:blipFill>
-                    <a:blip r:embed="rId11" cstate="print"/>
+                    <a:blip r:embed="rId12" cstate="print"/>
                     <a:srcRect/>
                     <a:stretch>
                       <a:fillRect/>
@@ -1173,7 +1369,7 @@
                     </pic:cNvPicPr>
                   </pic:nvPicPr>
                   <pic:blipFill>
-                    <a:blip r:embed="rId12" cstate="print"/>
+                    <a:blip r:embed="rId13" cstate="print"/>
                     <a:srcRect/>
                     <a:stretch>
                       <a:fillRect/>
@@ -1255,7 +1451,7 @@
                     </pic:cNvPicPr>
                   </pic:nvPicPr>
                   <pic:blipFill>
-                    <a:blip r:embed="rId13" cstate="print"/>
+                    <a:blip r:embed="rId14" cstate="print"/>
                     <a:srcRect/>
                     <a:stretch>
                       <a:fillRect/>
@@ -1296,12 +1492,140 @@
       <w:r>
         <w:t>Click Apply and Close</w:t>
       </w:r>
-    </w:p>
-    <w:p>
-      <w:pPr>
-        <w:pStyle w:val="ListParagraph"/>
-        <w:ind w:left="1440"/>
-      </w:pPr>
+      <w:r>
+        <w:t>.</w:t>
+      </w:r>
+    </w:p>
+    <w:p>
+      <w:pPr>
+        <w:pStyle w:val="ListParagraph"/>
+        <w:numPr>
+          <w:ilvl w:val="0"/>
+          <w:numId w:val="7"/>
+        </w:numPr>
+        <w:ind w:left="1080"/>
+      </w:pPr>
+      <w:r>
+        <w:t xml:space="preserve">Open </w:t>
+      </w:r>
+      <w:proofErr w:type="gramStart"/>
+      <w:r>
+        <w:t>pom.xml</w:t>
+      </w:r>
+      <w:r>
+        <w:t xml:space="preserve"> .</w:t>
+      </w:r>
+      <w:proofErr w:type="gramEnd"/>
+    </w:p>
+    <w:p>
+      <w:pPr>
+        <w:pStyle w:val="ListParagraph"/>
+        <w:numPr>
+          <w:ilvl w:val="0"/>
+          <w:numId w:val="7"/>
+        </w:numPr>
+        <w:ind w:left="1080"/>
+      </w:pPr>
+      <w:r>
+        <w:t xml:space="preserve">Add tag </w:t>
+      </w:r>
+      <w:r>
+        <w:t>&lt;packaging&gt;war&lt;/packaging&gt;</w:t>
+      </w:r>
+      <w:r>
+        <w:t xml:space="preserve"> under the root project tag</w:t>
+      </w:r>
+    </w:p>
+    <w:p>
+      <w:pPr>
+        <w:pStyle w:val="ListParagraph"/>
+        <w:numPr>
+          <w:ilvl w:val="0"/>
+          <w:numId w:val="7"/>
+        </w:numPr>
+        <w:ind w:left="1080"/>
+      </w:pPr>
+      <w:r>
+        <w:t xml:space="preserve">Add </w:t>
+      </w:r>
+      <w:r>
+        <w:t>plugin maven-war-plug inside the plugins section of the build tag.</w:t>
+      </w:r>
+    </w:p>
+    <w:p>
+      <w:pPr>
+        <w:pStyle w:val="ListParagraph"/>
+        <w:ind w:left="1080"/>
+      </w:pPr>
+      <w:bookmarkStart w:id="0" w:name="_GoBack"/>
+      <w:bookmarkEnd w:id="0"/>
+      <w:r>
+        <w:rPr>
+          <w:noProof/>
+        </w:rPr>
+        <w:lastRenderedPageBreak/>
+        <w:drawing>
+          <wp:inline distT="0" distB="0" distL="0" distR="0" wp14:anchorId="7FED5B21" wp14:editId="4FCDF307">
+            <wp:extent cx="5943600" cy="3190875"/>
+            <wp:effectExtent l="0" t="0" r="0" b="0"/>
+            <wp:docPr id="9" name="Picture 9"/>
+            <wp:cNvGraphicFramePr>
+              <a:graphicFrameLocks xmlns:a="http://schemas.openxmlformats.org/drawingml/2006/main" noChangeAspect="1"/>
+            </wp:cNvGraphicFramePr>
+            <a:graphic xmlns:a="http://schemas.openxmlformats.org/drawingml/2006/main">
+              <a:graphicData uri="http://schemas.openxmlformats.org/drawingml/2006/picture">
+                <pic:pic xmlns:pic="http://schemas.openxmlformats.org/drawingml/2006/picture">
+                  <pic:nvPicPr>
+                    <pic:cNvPr id="0" name="Picture 1"/>
+                    <pic:cNvPicPr>
+                      <a:picLocks noChangeAspect="1" noChangeArrowheads="1"/>
+                    </pic:cNvPicPr>
+                  </pic:nvPicPr>
+                  <pic:blipFill>
+                    <a:blip r:embed="rId15">
+                      <a:extLst>
+                        <a:ext uri="{28A0092B-C50C-407E-A947-70E740481C1C}">
+                          <a14:useLocalDpi xmlns:a14="http://schemas.microsoft.com/office/drawing/2010/main" val="0"/>
+                        </a:ext>
+                      </a:extLst>
+                    </a:blip>
+                    <a:srcRect/>
+                    <a:stretch>
+                      <a:fillRect/>
+                    </a:stretch>
+                  </pic:blipFill>
+                  <pic:spPr bwMode="auto">
+                    <a:xfrm>
+                      <a:off x="0" y="0"/>
+                      <a:ext cx="5943600" cy="3190875"/>
+                    </a:xfrm>
+                    <a:prstGeom prst="rect">
+                      <a:avLst/>
+                    </a:prstGeom>
+                    <a:noFill/>
+                    <a:ln>
+                      <a:noFill/>
+                    </a:ln>
+                  </pic:spPr>
+                </pic:pic>
+              </a:graphicData>
+            </a:graphic>
+          </wp:inline>
+        </w:drawing>
+      </w:r>
+    </w:p>
+    <w:p>
+      <w:pPr>
+        <w:pStyle w:val="ListParagraph"/>
+        <w:numPr>
+          <w:ilvl w:val="0"/>
+          <w:numId w:val="7"/>
+        </w:numPr>
+        <w:ind w:left="1080"/>
+      </w:pPr>
+      <w:r>
+        <w:t>Update maven project and run goal maven clean install –U.</w:t>
+      </w:r>
     </w:p>
     <w:sectPr>
       <w:pgSz w:w="12240" w:h="15840"/>
@@ -1314,7 +1638,7 @@
 </file>
 
 <file path=word/numbering.xml><?xml version="1.0" encoding="utf-8"?>
-<w:numbering xmlns:ve="http://schemas.openxmlformats.org/markup-compatibility/2006" xmlns:o="urn:schemas-microsoft-com:office:office" xmlns:r="http://schemas.openxmlformats.org/officeDocument/2006/relationships" xmlns:m="http://schemas.openxmlformats.org/officeDocument/2006/math" xmlns:v="urn:schemas-microsoft-com:vml" xmlns:wp="http://schemas.openxmlformats.org/drawingml/2006/wordprocessingDrawing" xmlns:w10="urn:schemas-microsoft-com:office:word" xmlns:w="http://schemas.openxmlformats.org/wordprocessingml/2006/main" xmlns:wne="http://schemas.microsoft.com/office/word/2006/wordml">
+<w:numbering xmlns:wpc="http://schemas.microsoft.com/office/word/2010/wordprocessingCanvas" xmlns:mc="http://schemas.openxmlformats.org/markup-compatibility/2006" xmlns:o="urn:schemas-microsoft-com:office:office" xmlns:r="http://schemas.openxmlformats.org/officeDocument/2006/relationships" xmlns:m="http://schemas.openxmlformats.org/officeDocument/2006/math" xmlns:v="urn:schemas-microsoft-com:vml" xmlns:wp14="http://schemas.microsoft.com/office/word/2010/wordprocessingDrawing" xmlns:wp="http://schemas.openxmlformats.org/drawingml/2006/wordprocessingDrawing" xmlns:w10="urn:schemas-microsoft-com:office:word" xmlns:w="http://schemas.openxmlformats.org/wordprocessingml/2006/main" xmlns:w14="http://schemas.microsoft.com/office/word/2010/wordml" xmlns:wpg="http://schemas.microsoft.com/office/word/2010/wordprocessingGroup" xmlns:wpi="http://schemas.microsoft.com/office/word/2010/wordprocessingInk" xmlns:wne="http://schemas.microsoft.com/office/word/2006/wordml" xmlns:wps="http://schemas.microsoft.com/office/word/2010/wordprocessingShape" mc:Ignorable="w14 wp14">
   <w:abstractNum w:abstractNumId="0">
     <w:nsid w:val="082805DD"/>
     <w:multiLevelType w:val="hybridMultilevel"/>
@@ -1859,7 +2183,7 @@
 </file>
 
 <file path=word/styles.xml><?xml version="1.0" encoding="utf-8"?>
-<w:styles xmlns:r="http://schemas.openxmlformats.org/officeDocument/2006/relationships" xmlns:w="http://schemas.openxmlformats.org/wordprocessingml/2006/main">
+<w:styles xmlns:mc="http://schemas.openxmlformats.org/markup-compatibility/2006" xmlns:r="http://schemas.openxmlformats.org/officeDocument/2006/relationships" xmlns:w="http://schemas.openxmlformats.org/wordprocessingml/2006/main" xmlns:w14="http://schemas.microsoft.com/office/word/2010/wordml" mc:Ignorable="w14">
   <w:docDefaults>
     <w:rPrDefault>
       <w:rPr>
@@ -2030,7 +2354,6 @@
     <w:uiPriority w:val="99"/>
     <w:semiHidden/>
     <w:unhideWhenUsed/>
-    <w:qFormat/>
     <w:tblPr>
       <w:tblInd w:w="0" w:type="dxa"/>
       <w:tblCellMar>

</xml_diff>